<commit_message>
100% Acabado menos Pop Up de Mail
</commit_message>
<xml_diff>
--- a/diseño/Guía de Estilos.docx
+++ b/diseño/Guía de Estilos.docx
@@ -3,6 +3,19 @@
 <w:document xmlns:wpc="http://schemas.microsoft.com/office/word/2010/wordprocessingCanvas" xmlns:cx="http://schemas.microsoft.com/office/drawing/2014/chartex" xmlns:cx1="http://schemas.microsoft.com/office/drawing/2015/9/8/chartex" xmlns:cx2="http://schemas.microsoft.com/office/drawing/2015/10/21/chartex" xmlns:cx3="http://schemas.microsoft.com/office/drawing/2016/5/9/chartex" xmlns:cx4="http://schemas.microsoft.com/office/drawing/2016/5/10/chartex" xmlns:cx5="http://schemas.microsoft.com/office/drawing/2016/5/11/chartex" xmlns:cx6="http://schemas.microsoft.com/office/drawing/2016/5/12/chartex" xmlns:cx7="http://schemas.microsoft.com/office/drawing/2016/5/13/chartex" xmlns:cx8="http://schemas.microsoft.com/office/drawing/2016/5/14/chartex" xmlns:mc="http://schemas.openxmlformats.org/markup-compatibility/2006" xmlns:aink="http://schemas.microsoft.com/office/drawing/2016/ink" xmlns:am3d="http://schemas.microsoft.com/office/drawing/2017/model3d" xmlns:o="urn:schemas-microsoft-com:office:office" xmlns:oel="http://schemas.microsoft.com/office/2019/extlst" xmlns:r="http://schemas.openxmlformats.org/officeDocument/2006/relationships" xmlns:m="http://schemas.openxmlformats.org/officeDocument/2006/math" xmlns:v="urn:schemas-microsoft-com:vml" xmlns:wp14="http://schemas.microsoft.com/office/word/2010/wordprocessingDrawing" xmlns:wp="http://schemas.openxmlformats.org/drawingml/2006/wordprocessingDrawing" xmlns:w10="urn:schemas-microsoft-com:office:word" xmlns:w="http://schemas.openxmlformats.org/wordprocessingml/2006/main" xmlns:w14="http://schemas.microsoft.com/office/word/2010/wordml" xmlns:w15="http://schemas.microsoft.com/office/word/2012/wordml" xmlns:w16cex="http://schemas.microsoft.com/office/word/2018/wordml/cex" xmlns:w16cid="http://schemas.microsoft.com/office/word/2016/wordml/cid" xmlns:w16="http://schemas.microsoft.com/office/word/2018/wordml" xmlns:w16sdtdh="http://schemas.microsoft.com/office/word/2020/wordml/sdtdatahash" xmlns:w16se="http://schemas.microsoft.com/office/word/2015/wordml/symex" xmlns:wpg="http://schemas.microsoft.com/office/word/2010/wordprocessingGroup" xmlns:wpi="http://schemas.microsoft.com/office/word/2010/wordprocessingInk" xmlns:wne="http://schemas.microsoft.com/office/word/2006/wordml" xmlns:wps="http://schemas.microsoft.com/office/word/2010/wordprocessingShape" mc:Ignorable="w14 w15 w16se w16cid w16 w16cex w16sdtdh wp14">
   <w:background w:color="7D7199"/>
   <w:body>
+    <w:p>
+      <w:pPr>
+        <w:jc w:val="center"/>
+        <w:rPr>
+          <w:rFonts w:ascii="Barlow Condensed Thin" w:hAnsi="Barlow Condensed Thin"/>
+          <w:b/>
+          <w:bCs/>
+          <w:color w:val="F7F8FD"/>
+          <w:sz w:val="60"/>
+          <w:szCs w:val="60"/>
+        </w:rPr>
+      </w:pPr>
+    </w:p>
     <w:p>
       <w:pPr>
         <w:jc w:val="center"/>
@@ -617,7 +630,6 @@
           <w:szCs w:val="36"/>
           <w:u w:val="single"/>
         </w:rPr>
-        <w:lastRenderedPageBreak/>
         <w:t>MOCKUP</w:t>
       </w:r>
     </w:p>
@@ -870,6 +882,7 @@
           <w:sz w:val="32"/>
           <w:szCs w:val="32"/>
         </w:rPr>
+        <w:lastRenderedPageBreak/>
         <w:drawing>
           <wp:anchor distT="0" distB="0" distL="114300" distR="114300" simplePos="0" relativeHeight="251673600" behindDoc="0" locked="0" layoutInCell="1" allowOverlap="1">
             <wp:simplePos x="0" y="0"/>
@@ -1069,18 +1082,17 @@
           <w:sz w:val="32"/>
           <w:szCs w:val="32"/>
         </w:rPr>
-        <w:lastRenderedPageBreak/>
         <w:drawing>
           <wp:anchor distT="0" distB="0" distL="114300" distR="114300" simplePos="0" relativeHeight="251674624" behindDoc="0" locked="0" layoutInCell="1" allowOverlap="1">
             <wp:simplePos x="0" y="0"/>
             <wp:positionH relativeFrom="column">
-              <wp:posOffset>4682490</wp:posOffset>
+              <wp:posOffset>4683356</wp:posOffset>
             </wp:positionH>
             <wp:positionV relativeFrom="paragraph">
-              <wp:posOffset>1396596</wp:posOffset>
+              <wp:posOffset>1271559</wp:posOffset>
             </wp:positionV>
-            <wp:extent cx="1276839" cy="2493818"/>
-            <wp:effectExtent l="381000" t="342900" r="387350" b="440055"/>
+            <wp:extent cx="1275715" cy="2731690"/>
+            <wp:effectExtent l="381000" t="342900" r="375285" b="443865"/>
             <wp:wrapNone/>
             <wp:docPr id="25" name="Imagen 25"/>
             <wp:cNvGraphicFramePr>
@@ -1101,13 +1113,13 @@
                         </a:ext>
                       </a:extLst>
                     </a:blip>
-                    <a:srcRect t="724" r="1648" b="-1"/>
+                    <a:srcRect l="1" t="-349" r="-15" b="17"/>
                     <a:stretch/>
                   </pic:blipFill>
                   <pic:spPr bwMode="auto">
                     <a:xfrm>
                       <a:off x="0" y="0"/>
-                      <a:ext cx="1276839" cy="2493818"/>
+                      <a:ext cx="1276350" cy="2733050"/>
                     </a:xfrm>
                     <a:prstGeom prst="roundRect">
                       <a:avLst>
@@ -1168,8 +1180,8 @@
             <wp:positionV relativeFrom="paragraph">
               <wp:posOffset>253365</wp:posOffset>
             </wp:positionV>
-            <wp:extent cx="5394960" cy="3427730"/>
-            <wp:effectExtent l="0" t="0" r="2540" b="1270"/>
+            <wp:extent cx="5394960" cy="3427095"/>
+            <wp:effectExtent l="0" t="0" r="2540" b="1905"/>
             <wp:wrapSquare wrapText="bothSides"/>
             <wp:docPr id="17" name="Imagen 17"/>
             <wp:cNvGraphicFramePr>
@@ -1197,7 +1209,7 @@
                   <pic:spPr>
                     <a:xfrm>
                       <a:off x="0" y="0"/>
-                      <a:ext cx="5394960" cy="3427730"/>
+                      <a:ext cx="5394960" cy="3427095"/>
                     </a:xfrm>
                     <a:prstGeom prst="rect">
                       <a:avLst/>
@@ -1271,6 +1283,42 @@
           <w:color w:val="F7F8FD"/>
           <w:sz w:val="32"/>
           <w:szCs w:val="32"/>
+        </w:rPr>
+      </w:pPr>
+    </w:p>
+    <w:p>
+      <w:pPr>
+        <w:rPr>
+          <w:rFonts w:ascii="Barlow Condensed Thin" w:hAnsi="Barlow Condensed Thin"/>
+          <w:i/>
+          <w:iCs/>
+          <w:color w:val="F7F8FD"/>
+          <w:sz w:val="32"/>
+          <w:szCs w:val="32"/>
+        </w:rPr>
+      </w:pPr>
+    </w:p>
+    <w:p>
+      <w:pPr>
+        <w:rPr>
+          <w:rFonts w:ascii="Barlow Condensed Thin" w:hAnsi="Barlow Condensed Thin"/>
+          <w:i/>
+          <w:iCs/>
+          <w:color w:val="F7F8FD"/>
+          <w:sz w:val="32"/>
+          <w:szCs w:val="32"/>
+        </w:rPr>
+      </w:pPr>
+    </w:p>
+    <w:p>
+      <w:pPr>
+        <w:rPr>
+          <w:rFonts w:ascii="Barlow Condensed Thin" w:hAnsi="Barlow Condensed Thin"/>
+          <w:i/>
+          <w:iCs/>
+          <w:color w:val="F7F8FD"/>
+          <w:sz w:val="32"/>
+          <w:szCs w:val="32"/>
           <w14:shadow w14:blurRad="50800" w14:dist="50800" w14:dir="5400000" w14:sx="1000" w14:sy="1000" w14:kx="0" w14:ky="0" w14:algn="ctr">
             <w14:srgbClr w14:val="000000">
               <w14:alpha w14:val="56870"/>
@@ -1288,17 +1336,18 @@
           <w:sz w:val="32"/>
           <w:szCs w:val="32"/>
         </w:rPr>
+        <w:lastRenderedPageBreak/>
         <w:drawing>
           <wp:anchor distT="0" distB="0" distL="114300" distR="114300" simplePos="0" relativeHeight="251676672" behindDoc="0" locked="0" layoutInCell="1" allowOverlap="1" wp14:anchorId="48BC9DF7" wp14:editId="0704D56A">
             <wp:simplePos x="0" y="0"/>
             <wp:positionH relativeFrom="column">
-              <wp:posOffset>4683356</wp:posOffset>
+              <wp:posOffset>4682490</wp:posOffset>
             </wp:positionH>
             <wp:positionV relativeFrom="paragraph">
-              <wp:posOffset>1694642</wp:posOffset>
+              <wp:posOffset>1848485</wp:posOffset>
             </wp:positionV>
-            <wp:extent cx="1276839" cy="2493818"/>
-            <wp:effectExtent l="381000" t="342900" r="387350" b="440055"/>
+            <wp:extent cx="1275715" cy="2679065"/>
+            <wp:effectExtent l="381000" t="342900" r="375285" b="445135"/>
             <wp:wrapNone/>
             <wp:docPr id="26" name="Imagen 26"/>
             <wp:cNvGraphicFramePr>
@@ -1311,7 +1360,7 @@
                     <pic:cNvPr id="26" name="Imagen 26"/>
                     <pic:cNvPicPr/>
                   </pic:nvPicPr>
-                  <pic:blipFill>
+                  <pic:blipFill rotWithShape="1">
                     <a:blip r:embed="rId22" cstate="print">
                       <a:extLst>
                         <a:ext uri="{28A0092B-C50C-407E-A947-70E740481C1C}">
@@ -1319,15 +1368,13 @@
                         </a:ext>
                       </a:extLst>
                     </a:blip>
-                    <a:srcRect l="129" r="129"/>
-                    <a:stretch>
-                      <a:fillRect/>
-                    </a:stretch>
+                    <a:srcRect l="1" t="813" r="9" b="755"/>
+                    <a:stretch/>
                   </pic:blipFill>
                   <pic:spPr bwMode="auto">
                     <a:xfrm>
                       <a:off x="0" y="0"/>
-                      <a:ext cx="1276839" cy="2493818"/>
+                      <a:ext cx="1275715" cy="2679065"/>
                     </a:xfrm>
                     <a:prstGeom prst="roundRect">
                       <a:avLst>
@@ -1371,6 +1418,51 @@
       <w:r>
         <w:rPr>
           <w:rFonts w:ascii="Barlow Condensed Thin" w:hAnsi="Barlow Condensed Thin"/>
+          <w:i/>
+          <w:iCs/>
+          <w:color w:val="F7F8FD"/>
+          <w:sz w:val="32"/>
+          <w:szCs w:val="32"/>
+        </w:rPr>
+        <w:t>P</w:t>
+      </w:r>
+      <w:r>
+        <w:rPr>
+          <w:rFonts w:ascii="Barlow Condensed Thin" w:hAnsi="Barlow Condensed Thin"/>
+          <w:i/>
+          <w:iCs/>
+          <w:color w:val="F7F8FD"/>
+          <w:sz w:val="32"/>
+          <w:szCs w:val="32"/>
+        </w:rPr>
+        <w:t xml:space="preserve">ágina </w:t>
+      </w:r>
+      <w:r>
+        <w:rPr>
+          <w:rFonts w:ascii="Barlow Condensed Thin" w:hAnsi="Barlow Condensed Thin"/>
+          <w:i/>
+          <w:iCs/>
+          <w:color w:val="F7F8FD"/>
+          <w:sz w:val="32"/>
+          <w:szCs w:val="32"/>
+        </w:rPr>
+        <w:t>Principal modo Oscuro</w:t>
+      </w:r>
+    </w:p>
+    <w:p>
+      <w:pPr>
+        <w:rPr>
+          <w:rFonts w:ascii="Barlow Condensed Thin" w:hAnsi="Barlow Condensed Thin"/>
+          <w:i/>
+          <w:iCs/>
+          <w:color w:val="F7F8FD"/>
+          <w:sz w:val="32"/>
+          <w:szCs w:val="32"/>
+        </w:rPr>
+      </w:pPr>
+      <w:r>
+        <w:rPr>
+          <w:rFonts w:ascii="Barlow Condensed Thin" w:hAnsi="Barlow Condensed Thin"/>
           <w:b/>
           <w:bCs/>
           <w:noProof/>
@@ -1386,10 +1478,10 @@
               <wp:posOffset>-20320</wp:posOffset>
             </wp:positionH>
             <wp:positionV relativeFrom="paragraph">
-              <wp:posOffset>250190</wp:posOffset>
+              <wp:posOffset>228600</wp:posOffset>
             </wp:positionV>
-            <wp:extent cx="5394960" cy="3427095"/>
-            <wp:effectExtent l="0" t="0" r="2540" b="1905"/>
+            <wp:extent cx="5394325" cy="3427095"/>
+            <wp:effectExtent l="0" t="0" r="3175" b="1905"/>
             <wp:wrapSquare wrapText="bothSides"/>
             <wp:docPr id="22" name="Imagen 22"/>
             <wp:cNvGraphicFramePr>
@@ -1417,7 +1509,7 @@
                   <pic:spPr>
                     <a:xfrm>
                       <a:off x="0" y="0"/>
-                      <a:ext cx="5394960" cy="3427095"/>
+                      <a:ext cx="5394325" cy="3427095"/>
                     </a:xfrm>
                     <a:prstGeom prst="rect">
                       <a:avLst/>
@@ -1435,51 +1527,6 @@
           </wp:anchor>
         </w:drawing>
       </w:r>
-      <w:r>
-        <w:rPr>
-          <w:rFonts w:ascii="Barlow Condensed Thin" w:hAnsi="Barlow Condensed Thin"/>
-          <w:i/>
-          <w:iCs/>
-          <w:color w:val="F7F8FD"/>
-          <w:sz w:val="32"/>
-          <w:szCs w:val="32"/>
-        </w:rPr>
-        <w:t xml:space="preserve">Página </w:t>
-      </w:r>
-      <w:r>
-        <w:rPr>
-          <w:rFonts w:ascii="Barlow Condensed Thin" w:hAnsi="Barlow Condensed Thin"/>
-          <w:i/>
-          <w:iCs/>
-          <w:color w:val="F7F8FD"/>
-          <w:sz w:val="32"/>
-          <w:szCs w:val="32"/>
-        </w:rPr>
-        <w:t>Principal</w:t>
-      </w:r>
-      <w:r>
-        <w:rPr>
-          <w:rFonts w:ascii="Barlow Condensed Thin" w:hAnsi="Barlow Condensed Thin"/>
-          <w:i/>
-          <w:iCs/>
-          <w:color w:val="F7F8FD"/>
-          <w:sz w:val="32"/>
-          <w:szCs w:val="32"/>
-        </w:rPr>
-        <w:t xml:space="preserve"> modo Oscuro</w:t>
-      </w:r>
-    </w:p>
-    <w:p>
-      <w:pPr>
-        <w:rPr>
-          <w:rFonts w:ascii="Barlow Condensed Thin" w:hAnsi="Barlow Condensed Thin"/>
-          <w:i/>
-          <w:iCs/>
-          <w:color w:val="F7F8FD"/>
-          <w:sz w:val="32"/>
-          <w:szCs w:val="32"/>
-        </w:rPr>
-      </w:pPr>
     </w:p>
     <w:p>
       <w:pPr>
@@ -1538,7 +1585,6 @@
           <w:sz w:val="32"/>
           <w:szCs w:val="32"/>
         </w:rPr>
-        <w:lastRenderedPageBreak/>
         <w:drawing>
           <wp:anchor distT="0" distB="0" distL="114300" distR="114300" simplePos="0" relativeHeight="251678720" behindDoc="0" locked="0" layoutInCell="1" allowOverlap="1" wp14:anchorId="72D9284B" wp14:editId="0FEBCA8C">
             <wp:simplePos x="0" y="0"/>
@@ -1800,18 +1846,7 @@
           <w:sz w:val="32"/>
           <w:szCs w:val="32"/>
         </w:rPr>
-        <w:t xml:space="preserve">op-Up </w:t>
-      </w:r>
-      <w:r>
-        <w:rPr>
-          <w:rFonts w:ascii="Barlow Condensed Thin" w:hAnsi="Barlow Condensed Thin"/>
-          <w:i/>
-          <w:iCs/>
-          <w:color w:val="F7F8FD"/>
-          <w:sz w:val="32"/>
-          <w:szCs w:val="32"/>
-        </w:rPr>
-        <w:t>enviar E-mail</w:t>
+        <w:t>op-Up enviar E-mail</w:t>
       </w:r>
     </w:p>
     <w:p>
@@ -1992,7 +2027,10 @@
     <w:sectPr>
       <w:headerReference w:type="even" r:id="rId28"/>
       <w:headerReference w:type="default" r:id="rId29"/>
-      <w:headerReference w:type="first" r:id="rId30"/>
+      <w:footerReference w:type="even" r:id="rId30"/>
+      <w:footerReference w:type="default" r:id="rId31"/>
+      <w:headerReference w:type="first" r:id="rId32"/>
+      <w:footerReference w:type="first" r:id="rId33"/>
       <w:pgSz w:w="11900" w:h="16840"/>
       <w:pgMar w:top="1417" w:right="1701" w:bottom="1417" w:left="1701" w:header="708" w:footer="708" w:gutter="0"/>
       <w:cols w:space="708"/>
@@ -2019,6 +2057,36 @@
     </w:p>
   </w:endnote>
 </w:endnotes>
+</file>
+
+<file path=word/footer1.xml><?xml version="1.0" encoding="utf-8"?>
+<w:ftr xmlns:wpc="http://schemas.microsoft.com/office/word/2010/wordprocessingCanvas" xmlns:cx="http://schemas.microsoft.com/office/drawing/2014/chartex" xmlns:cx1="http://schemas.microsoft.com/office/drawing/2015/9/8/chartex" xmlns:cx2="http://schemas.microsoft.com/office/drawing/2015/10/21/chartex" xmlns:cx3="http://schemas.microsoft.com/office/drawing/2016/5/9/chartex" xmlns:cx4="http://schemas.microsoft.com/office/drawing/2016/5/10/chartex" xmlns:cx5="http://schemas.microsoft.com/office/drawing/2016/5/11/chartex" xmlns:cx6="http://schemas.microsoft.com/office/drawing/2016/5/12/chartex" xmlns:cx7="http://schemas.microsoft.com/office/drawing/2016/5/13/chartex" xmlns:cx8="http://schemas.microsoft.com/office/drawing/2016/5/14/chartex" xmlns:mc="http://schemas.openxmlformats.org/markup-compatibility/2006" xmlns:aink="http://schemas.microsoft.com/office/drawing/2016/ink" xmlns:am3d="http://schemas.microsoft.com/office/drawing/2017/model3d" xmlns:o="urn:schemas-microsoft-com:office:office" xmlns:oel="http://schemas.microsoft.com/office/2019/extlst" xmlns:r="http://schemas.openxmlformats.org/officeDocument/2006/relationships" xmlns:m="http://schemas.openxmlformats.org/officeDocument/2006/math" xmlns:v="urn:schemas-microsoft-com:vml" xmlns:wp14="http://schemas.microsoft.com/office/word/2010/wordprocessingDrawing" xmlns:wp="http://schemas.openxmlformats.org/drawingml/2006/wordprocessingDrawing" xmlns:w10="urn:schemas-microsoft-com:office:word" xmlns:w="http://schemas.openxmlformats.org/wordprocessingml/2006/main" xmlns:w14="http://schemas.microsoft.com/office/word/2010/wordml" xmlns:w15="http://schemas.microsoft.com/office/word/2012/wordml" xmlns:w16cex="http://schemas.microsoft.com/office/word/2018/wordml/cex" xmlns:w16cid="http://schemas.microsoft.com/office/word/2016/wordml/cid" xmlns:w16="http://schemas.microsoft.com/office/word/2018/wordml" xmlns:w16sdtdh="http://schemas.microsoft.com/office/word/2020/wordml/sdtdatahash" xmlns:w16se="http://schemas.microsoft.com/office/word/2015/wordml/symex" xmlns:wpg="http://schemas.microsoft.com/office/word/2010/wordprocessingGroup" xmlns:wpi="http://schemas.microsoft.com/office/word/2010/wordprocessingInk" xmlns:wne="http://schemas.microsoft.com/office/word/2006/wordml" xmlns:wps="http://schemas.microsoft.com/office/word/2010/wordprocessingShape" mc:Ignorable="w14 w15 w16se w16cid w16 w16cex w16sdtdh wp14">
+  <w:p>
+    <w:pPr>
+      <w:pStyle w:val="Piedepgina"/>
+    </w:pPr>
+  </w:p>
+</w:ftr>
+</file>
+
+<file path=word/footer2.xml><?xml version="1.0" encoding="utf-8"?>
+<w:ftr xmlns:wpc="http://schemas.microsoft.com/office/word/2010/wordprocessingCanvas" xmlns:cx="http://schemas.microsoft.com/office/drawing/2014/chartex" xmlns:cx1="http://schemas.microsoft.com/office/drawing/2015/9/8/chartex" xmlns:cx2="http://schemas.microsoft.com/office/drawing/2015/10/21/chartex" xmlns:cx3="http://schemas.microsoft.com/office/drawing/2016/5/9/chartex" xmlns:cx4="http://schemas.microsoft.com/office/drawing/2016/5/10/chartex" xmlns:cx5="http://schemas.microsoft.com/office/drawing/2016/5/11/chartex" xmlns:cx6="http://schemas.microsoft.com/office/drawing/2016/5/12/chartex" xmlns:cx7="http://schemas.microsoft.com/office/drawing/2016/5/13/chartex" xmlns:cx8="http://schemas.microsoft.com/office/drawing/2016/5/14/chartex" xmlns:mc="http://schemas.openxmlformats.org/markup-compatibility/2006" xmlns:aink="http://schemas.microsoft.com/office/drawing/2016/ink" xmlns:am3d="http://schemas.microsoft.com/office/drawing/2017/model3d" xmlns:o="urn:schemas-microsoft-com:office:office" xmlns:oel="http://schemas.microsoft.com/office/2019/extlst" xmlns:r="http://schemas.openxmlformats.org/officeDocument/2006/relationships" xmlns:m="http://schemas.openxmlformats.org/officeDocument/2006/math" xmlns:v="urn:schemas-microsoft-com:vml" xmlns:wp14="http://schemas.microsoft.com/office/word/2010/wordprocessingDrawing" xmlns:wp="http://schemas.openxmlformats.org/drawingml/2006/wordprocessingDrawing" xmlns:w10="urn:schemas-microsoft-com:office:word" xmlns:w="http://schemas.openxmlformats.org/wordprocessingml/2006/main" xmlns:w14="http://schemas.microsoft.com/office/word/2010/wordml" xmlns:w15="http://schemas.microsoft.com/office/word/2012/wordml" xmlns:w16cex="http://schemas.microsoft.com/office/word/2018/wordml/cex" xmlns:w16cid="http://schemas.microsoft.com/office/word/2016/wordml/cid" xmlns:w16="http://schemas.microsoft.com/office/word/2018/wordml" xmlns:w16sdtdh="http://schemas.microsoft.com/office/word/2020/wordml/sdtdatahash" xmlns:w16se="http://schemas.microsoft.com/office/word/2015/wordml/symex" xmlns:wpg="http://schemas.microsoft.com/office/word/2010/wordprocessingGroup" xmlns:wpi="http://schemas.microsoft.com/office/word/2010/wordprocessingInk" xmlns:wne="http://schemas.microsoft.com/office/word/2006/wordml" xmlns:wps="http://schemas.microsoft.com/office/word/2010/wordprocessingShape" mc:Ignorable="w14 w15 w16se w16cid w16 w16cex w16sdtdh wp14">
+  <w:p>
+    <w:pPr>
+      <w:pStyle w:val="Piedepgina"/>
+    </w:pPr>
+  </w:p>
+</w:ftr>
+</file>
+
+<file path=word/footer3.xml><?xml version="1.0" encoding="utf-8"?>
+<w:ftr xmlns:wpc="http://schemas.microsoft.com/office/word/2010/wordprocessingCanvas" xmlns:cx="http://schemas.microsoft.com/office/drawing/2014/chartex" xmlns:cx1="http://schemas.microsoft.com/office/drawing/2015/9/8/chartex" xmlns:cx2="http://schemas.microsoft.com/office/drawing/2015/10/21/chartex" xmlns:cx3="http://schemas.microsoft.com/office/drawing/2016/5/9/chartex" xmlns:cx4="http://schemas.microsoft.com/office/drawing/2016/5/10/chartex" xmlns:cx5="http://schemas.microsoft.com/office/drawing/2016/5/11/chartex" xmlns:cx6="http://schemas.microsoft.com/office/drawing/2016/5/12/chartex" xmlns:cx7="http://schemas.microsoft.com/office/drawing/2016/5/13/chartex" xmlns:cx8="http://schemas.microsoft.com/office/drawing/2016/5/14/chartex" xmlns:mc="http://schemas.openxmlformats.org/markup-compatibility/2006" xmlns:aink="http://schemas.microsoft.com/office/drawing/2016/ink" xmlns:am3d="http://schemas.microsoft.com/office/drawing/2017/model3d" xmlns:o="urn:schemas-microsoft-com:office:office" xmlns:oel="http://schemas.microsoft.com/office/2019/extlst" xmlns:r="http://schemas.openxmlformats.org/officeDocument/2006/relationships" xmlns:m="http://schemas.openxmlformats.org/officeDocument/2006/math" xmlns:v="urn:schemas-microsoft-com:vml" xmlns:wp14="http://schemas.microsoft.com/office/word/2010/wordprocessingDrawing" xmlns:wp="http://schemas.openxmlformats.org/drawingml/2006/wordprocessingDrawing" xmlns:w10="urn:schemas-microsoft-com:office:word" xmlns:w="http://schemas.openxmlformats.org/wordprocessingml/2006/main" xmlns:w14="http://schemas.microsoft.com/office/word/2010/wordml" xmlns:w15="http://schemas.microsoft.com/office/word/2012/wordml" xmlns:w16cex="http://schemas.microsoft.com/office/word/2018/wordml/cex" xmlns:w16cid="http://schemas.microsoft.com/office/word/2016/wordml/cid" xmlns:w16="http://schemas.microsoft.com/office/word/2018/wordml" xmlns:w16sdtdh="http://schemas.microsoft.com/office/word/2020/wordml/sdtdatahash" xmlns:w16se="http://schemas.microsoft.com/office/word/2015/wordml/symex" xmlns:wpg="http://schemas.microsoft.com/office/word/2010/wordprocessingGroup" xmlns:wpi="http://schemas.microsoft.com/office/word/2010/wordprocessingInk" xmlns:wne="http://schemas.microsoft.com/office/word/2006/wordml" xmlns:wps="http://schemas.microsoft.com/office/word/2010/wordprocessingShape" mc:Ignorable="w14 w15 w16se w16cid w16 w16cex w16sdtdh wp14">
+  <w:p>
+    <w:pPr>
+      <w:pStyle w:val="Piedepgina"/>
+    </w:pPr>
+  </w:p>
+</w:ftr>
 </file>
 
 <file path=word/footnotes.xml><?xml version="1.0" encoding="utf-8"?>
@@ -2468,6 +2536,7 @@
   <w:style w:type="character" w:default="1" w:styleId="Fuentedeprrafopredeter">
     <w:name w:val="Default Paragraph Font"/>
     <w:uiPriority w:val="1"/>
+    <w:semiHidden/>
     <w:unhideWhenUsed/>
   </w:style>
   <w:style w:type="table" w:default="1" w:styleId="Tablanormal">

</xml_diff>